<commit_message>
generatePDF done, wip for email attachment
</commit_message>
<xml_diff>
--- a/template/TourTemplate.docx
+++ b/template/TourTemplate.docx
@@ -549,6 +549,14 @@
     <w:tblPr>
       <w:tblStyle w:val="TableGridLight"/>
       <w:tblW w:w="0" w:type="auto"/>
+      <w:tblBorders>
+        <w:top w:val="none" w:sz="0" w:space="0" w:color="auto"/>
+        <w:left w:val="none" w:sz="0" w:space="0" w:color="auto"/>
+        <w:bottom w:val="none" w:sz="0" w:space="0" w:color="auto"/>
+        <w:right w:val="none" w:sz="0" w:space="0" w:color="auto"/>
+        <w:insideH w:val="none" w:sz="0" w:space="0" w:color="auto"/>
+        <w:insideV w:val="none" w:sz="0" w:space="0" w:color="auto"/>
+      </w:tblBorders>
       <w:tblLook w:val="04A0" w:firstRow="1" w:lastRow="0" w:firstColumn="1" w:lastColumn="0" w:noHBand="0" w:noVBand="1"/>
     </w:tblPr>
     <w:tblGrid>
@@ -631,7 +639,7 @@
             <w:pStyle w:val="Header"/>
             <w:jc w:val="center"/>
             <w:rPr>
-              <w:rFonts w:ascii="Bahnschrift" w:hAnsi="Bahnschrift" w:hint="eastAsia"/>
+              <w:rFonts w:ascii="Bahnschrift" w:hAnsi="Bahnschrift"/>
               <w:b/>
               <w:bCs/>
             </w:rPr>
@@ -673,7 +681,7 @@
             <w:pStyle w:val="Header"/>
             <w:jc w:val="right"/>
             <w:rPr>
-              <w:rFonts w:ascii="Bahnschrift" w:hAnsi="Bahnschrift" w:hint="eastAsia"/>
+              <w:rFonts w:ascii="Bahnschrift" w:hAnsi="Bahnschrift"/>
               <w:sz w:val="18"/>
               <w:szCs w:val="18"/>
             </w:rPr>
@@ -864,15 +872,7 @@
               <w:sz w:val="18"/>
               <w:szCs w:val="18"/>
             </w:rPr>
-            <w:t>.com</w:t>
-          </w:r>
-          <w:r>
-            <w:rPr>
-              <w:rFonts w:ascii="Bahnschrift" w:hAnsi="Bahnschrift"/>
-              <w:sz w:val="18"/>
-              <w:szCs w:val="18"/>
-            </w:rPr>
-            <w:t xml:space="preserve"> </w:t>
+            <w:t xml:space="preserve">.com </w:t>
           </w:r>
           <w:r>
             <w:rPr>
@@ -1601,6 +1601,7 @@
   <w:style w:type="character" w:default="1" w:styleId="DefaultParagraphFont">
     <w:name w:val="Default Paragraph Font"/>
     <w:uiPriority w:val="1"/>
+    <w:semiHidden/>
     <w:unhideWhenUsed/>
   </w:style>
   <w:style w:type="table" w:default="1" w:styleId="TableNormal">

</xml_diff>